<commit_message>
first draft of c0-I finished
</commit_message>
<xml_diff>
--- a/co-I_for_malaria.docx
+++ b/co-I_for_malaria.docx
@@ -5,15 +5,17 @@
     <w:p>
       <w:pPr>
         <w:rPr>
+          <w:rFonts w:ascii="Arial" w:hAnsi="Arial" w:cs="Arial"/>
           <w:b/>
-          <w:sz w:val="24"/>
+          <w:sz w:val="20"/>
           <w:u w:val="single"/>
         </w:rPr>
       </w:pPr>
       <w:r>
         <w:rPr>
+          <w:rFonts w:ascii="Arial" w:hAnsi="Arial" w:cs="Arial"/>
           <w:b/>
-          <w:sz w:val="24"/>
+          <w:sz w:val="20"/>
           <w:u w:val="single"/>
         </w:rPr>
         <w:t>Contribution of Co-Investigator:</w:t>
@@ -22,147 +24,305 @@
     <w:p>
       <w:pPr>
         <w:rPr>
-          <w:sz w:val="24"/>
+          <w:rFonts w:ascii="Arial" w:hAnsi="Arial" w:cs="Arial"/>
+          <w:sz w:val="20"/>
         </w:rPr>
       </w:pPr>
       <w:r>
         <w:rPr>
-          <w:sz w:val="24"/>
+          <w:rFonts w:ascii="Arial" w:hAnsi="Arial" w:cs="Arial"/>
+          <w:sz w:val="20"/>
         </w:rPr>
         <w:t>As</w:t>
       </w:r>
       <w:r>
         <w:rPr>
-          <w:sz w:val="24"/>
+          <w:rFonts w:ascii="Arial" w:hAnsi="Arial" w:cs="Arial"/>
+          <w:sz w:val="20"/>
         </w:rPr>
         <w:t xml:space="preserve"> Co-Investigator (Co-I) on this project, I will supervise the design and implementation of a survey to assess the </w:t>
       </w:r>
       <w:r>
         <w:rPr>
-          <w:sz w:val="24"/>
+          <w:rFonts w:ascii="Arial" w:hAnsi="Arial" w:cs="Arial"/>
+          <w:sz w:val="20"/>
         </w:rPr>
         <w:t>ownership, usage and awareness of</w:t>
       </w:r>
       <w:r>
         <w:rPr>
-          <w:sz w:val="24"/>
+          <w:rFonts w:ascii="Arial" w:hAnsi="Arial" w:cs="Arial"/>
+          <w:sz w:val="20"/>
         </w:rPr>
         <w:t xml:space="preserve"> the</w:t>
       </w:r>
       <w:r>
         <w:rPr>
-          <w:sz w:val="24"/>
+          <w:rFonts w:ascii="Arial" w:hAnsi="Arial" w:cs="Arial"/>
+          <w:sz w:val="20"/>
         </w:rPr>
         <w:t xml:space="preserve"> efficacy of LLIN</w:t>
       </w:r>
       <w:r>
         <w:rPr>
-          <w:sz w:val="24"/>
+          <w:rFonts w:ascii="Arial" w:hAnsi="Arial" w:cs="Arial"/>
+          <w:sz w:val="20"/>
         </w:rPr>
         <w:t>s</w:t>
       </w:r>
       <w:r>
         <w:rPr>
-          <w:sz w:val="24"/>
-        </w:rPr>
-        <w:t xml:space="preserve"> among adolescents within Ghana. As a social scientist working in the department of social and behavioural sciences at the University of Ghana, I, along with my frequent collaborator Professor </w:t>
-      </w:r>
-      <w:proofErr w:type="spellStart"/>
-      <w:r>
-        <w:rPr>
-          <w:sz w:val="24"/>
-        </w:rPr>
-        <w:t>Adongo</w:t>
-      </w:r>
-      <w:proofErr w:type="spellEnd"/>
-      <w:r>
-        <w:rPr>
-          <w:sz w:val="24"/>
-        </w:rPr>
-        <w:t xml:space="preserve"> also in the department, have </w:t>
-      </w:r>
-      <w:r>
-        <w:rPr>
-          <w:sz w:val="24"/>
-        </w:rPr>
-        <w:t xml:space="preserve">much experience in collecting data about health attitudes from urban and rural Ghanaians. </w:t>
+          <w:rFonts w:ascii="Arial" w:hAnsi="Arial" w:cs="Arial"/>
+          <w:sz w:val="20"/>
+        </w:rPr>
+        <w:t xml:space="preserve"> among adolescents within Ghana. As a social scientist working in the department of social and behavioural sciences at the University of Ghana, I, along with my frequent collaborator Professor Adongo also in the department, have </w:t>
+      </w:r>
+      <w:r>
+        <w:rPr>
+          <w:rFonts w:ascii="Arial" w:hAnsi="Arial" w:cs="Arial"/>
+          <w:sz w:val="20"/>
+        </w:rPr>
+        <w:t>much experience in collecting data about health attitudes from urban and rural Ghanaia</w:t>
+      </w:r>
+      <w:r>
+        <w:rPr>
+          <w:rFonts w:ascii="Arial" w:hAnsi="Arial" w:cs="Arial"/>
+          <w:sz w:val="20"/>
+        </w:rPr>
+        <w:t>n communities</w:t>
+      </w:r>
+      <w:r>
+        <w:rPr>
+          <w:rFonts w:ascii="Arial" w:hAnsi="Arial" w:cs="Arial"/>
+          <w:sz w:val="20"/>
+        </w:rPr>
+        <w:t xml:space="preserve">. </w:t>
       </w:r>
     </w:p>
     <w:p>
       <w:pPr>
         <w:rPr>
-          <w:sz w:val="24"/>
+          <w:rFonts w:ascii="Arial" w:hAnsi="Arial" w:cs="Arial"/>
+          <w:sz w:val="20"/>
         </w:rPr>
       </w:pPr>
       <w:r>
         <w:rPr>
-          <w:sz w:val="24"/>
+          <w:rFonts w:ascii="Arial" w:hAnsi="Arial" w:cs="Arial"/>
+          <w:sz w:val="20"/>
         </w:rPr>
         <w:t xml:space="preserve">This survey will </w:t>
       </w:r>
       <w:r>
         <w:rPr>
-          <w:sz w:val="24"/>
+          <w:rFonts w:ascii="Arial" w:hAnsi="Arial" w:cs="Arial"/>
+          <w:sz w:val="20"/>
         </w:rPr>
         <w:t>firstly assess the</w:t>
       </w:r>
       <w:r>
         <w:rPr>
-          <w:sz w:val="24"/>
+          <w:rFonts w:ascii="Arial" w:hAnsi="Arial" w:cs="Arial"/>
+          <w:sz w:val="20"/>
         </w:rPr>
         <w:t xml:space="preserve"> general</w:t>
       </w:r>
       <w:r>
         <w:rPr>
-          <w:sz w:val="24"/>
+          <w:rFonts w:ascii="Arial" w:hAnsi="Arial" w:cs="Arial"/>
+          <w:sz w:val="20"/>
         </w:rPr>
         <w:t xml:space="preserve"> </w:t>
       </w:r>
       <w:r>
         <w:rPr>
-          <w:sz w:val="24"/>
+          <w:rFonts w:ascii="Arial" w:hAnsi="Arial" w:cs="Arial"/>
+          <w:sz w:val="20"/>
         </w:rPr>
         <w:t>understanding within the survey population of the routes</w:t>
       </w:r>
       <w:r>
         <w:rPr>
-          <w:sz w:val="24"/>
-        </w:rPr>
-        <w:t xml:space="preserve"> through which malaria transmits. Then we will assess the population’s knowledge of the efficacy, and use of, various prevention methods, such as: Chemotherapy, behavioural changes, vector breeding control and the use of LLNIs. This would be interesting to assess, to see if any further education campaigns would also be useful among the youth to further prevention. From this we will then assess the use ownership and usage of LLNIs among this population, asking if they own, or their family owns, a </w:t>
-      </w:r>
-      <w:proofErr w:type="spellStart"/>
-      <w:r>
-        <w:rPr>
-          <w:sz w:val="24"/>
-        </w:rPr>
-        <w:t>bednet</w:t>
-      </w:r>
-      <w:proofErr w:type="spellEnd"/>
-      <w:r>
-        <w:rPr>
-          <w:sz w:val="24"/>
-        </w:rPr>
-        <w:t xml:space="preserve">, if they use said </w:t>
-      </w:r>
-      <w:proofErr w:type="spellStart"/>
-      <w:r>
-        <w:rPr>
-          <w:sz w:val="24"/>
-        </w:rPr>
-        <w:t>bednet</w:t>
-      </w:r>
-      <w:proofErr w:type="spellEnd"/>
-      <w:r>
-        <w:rPr>
-          <w:sz w:val="24"/>
-        </w:rPr>
-        <w:t xml:space="preserve"> or whether they would use one were they to be given one. </w:t>
+          <w:rFonts w:ascii="Arial" w:hAnsi="Arial" w:cs="Arial"/>
+          <w:sz w:val="20"/>
+        </w:rPr>
+        <w:t xml:space="preserve"> through which malaria transmits. Then we will assess the population’s knowledge of the efficacy, and use of, various prevention methods, such as: Chemotherapy, behavioural changes, vector bre</w:t>
+      </w:r>
+      <w:r>
+        <w:rPr>
+          <w:rFonts w:ascii="Arial" w:hAnsi="Arial" w:cs="Arial"/>
+          <w:sz w:val="20"/>
+        </w:rPr>
+        <w:t>eding control and the use of LL</w:t>
+      </w:r>
+      <w:r>
+        <w:rPr>
+          <w:rFonts w:ascii="Arial" w:hAnsi="Arial" w:cs="Arial"/>
+          <w:sz w:val="20"/>
+        </w:rPr>
+        <w:t>I</w:t>
+      </w:r>
+      <w:r>
+        <w:rPr>
+          <w:rFonts w:ascii="Arial" w:hAnsi="Arial" w:cs="Arial"/>
+          <w:sz w:val="20"/>
+        </w:rPr>
+        <w:t>N</w:t>
+      </w:r>
+      <w:r>
+        <w:rPr>
+          <w:rFonts w:ascii="Arial" w:hAnsi="Arial" w:cs="Arial"/>
+          <w:sz w:val="20"/>
+        </w:rPr>
+        <w:t xml:space="preserve">s. This would be interesting to assess, to see if any further education campaigns would also be useful among the youth to further prevention. From this we will then assess the ownership </w:t>
+      </w:r>
+      <w:r>
+        <w:rPr>
+          <w:rFonts w:ascii="Arial" w:hAnsi="Arial" w:cs="Arial"/>
+          <w:sz w:val="20"/>
+        </w:rPr>
+        <w:t>and usage of LL</w:t>
+      </w:r>
+      <w:r>
+        <w:rPr>
+          <w:rFonts w:ascii="Arial" w:hAnsi="Arial" w:cs="Arial"/>
+          <w:sz w:val="20"/>
+        </w:rPr>
+        <w:t>I</w:t>
+      </w:r>
+      <w:r>
+        <w:rPr>
+          <w:rFonts w:ascii="Arial" w:hAnsi="Arial" w:cs="Arial"/>
+          <w:sz w:val="20"/>
+        </w:rPr>
+        <w:t>N</w:t>
+      </w:r>
+      <w:r>
+        <w:rPr>
+          <w:rFonts w:ascii="Arial" w:hAnsi="Arial" w:cs="Arial"/>
+          <w:sz w:val="20"/>
+        </w:rPr>
+        <w:t xml:space="preserve">s among this population, asking if they own, or their family owns, a bednet, if they use said bednet or whether they would use one were they to be given one. </w:t>
+      </w:r>
+      <w:r>
+        <w:rPr>
+          <w:rFonts w:ascii="Arial" w:hAnsi="Arial" w:cs="Arial"/>
+          <w:sz w:val="20"/>
+        </w:rPr>
+        <w:t>We will also ask about their rec</w:t>
+      </w:r>
+      <w:r>
+        <w:rPr>
+          <w:rFonts w:ascii="Arial" w:hAnsi="Arial" w:cs="Arial"/>
+          <w:sz w:val="20"/>
+        </w:rPr>
+        <w:t>eptivity to other interventions, such as chemotherapy, insecticide spraying and vaccination</w:t>
+      </w:r>
+      <w:r>
+        <w:rPr>
+          <w:rFonts w:ascii="Arial" w:hAnsi="Arial" w:cs="Arial"/>
+          <w:sz w:val="20"/>
+        </w:rPr>
+        <w:t xml:space="preserve">, in order to </w:t>
+      </w:r>
+      <w:r>
+        <w:rPr>
+          <w:rFonts w:ascii="Arial" w:hAnsi="Arial" w:cs="Arial"/>
+          <w:sz w:val="20"/>
+        </w:rPr>
+        <w:t xml:space="preserve">gauge their </w:t>
+      </w:r>
+      <w:r>
+        <w:rPr>
+          <w:rFonts w:ascii="Arial" w:hAnsi="Arial" w:cs="Arial"/>
+          <w:sz w:val="20"/>
+        </w:rPr>
+        <w:t>desire for further malaria prevention.</w:t>
+      </w:r>
+    </w:p>
+    <w:p>
+      <w:pPr>
+        <w:rPr>
+          <w:rFonts w:ascii="Arial" w:hAnsi="Arial" w:cs="Arial"/>
+          <w:sz w:val="20"/>
+        </w:rPr>
+      </w:pPr>
+      <w:r>
+        <w:rPr>
+          <w:rFonts w:ascii="Arial" w:hAnsi="Arial" w:cs="Arial"/>
+          <w:sz w:val="20"/>
+        </w:rPr>
+        <w:t>This</w:t>
+      </w:r>
+      <w:r>
+        <w:rPr>
+          <w:rFonts w:ascii="Arial" w:hAnsi="Arial" w:cs="Arial"/>
+          <w:sz w:val="20"/>
+        </w:rPr>
+        <w:t xml:space="preserve"> survey</w:t>
+      </w:r>
+      <w:r>
+        <w:rPr>
+          <w:rFonts w:ascii="Arial" w:hAnsi="Arial" w:cs="Arial"/>
+          <w:sz w:val="20"/>
+        </w:rPr>
+        <w:t xml:space="preserve"> will be conducted in English, given that the main language in the Ghanaian education system is English. For each of the three study areas mentioned above we</w:t>
+      </w:r>
+      <w:r>
+        <w:rPr>
+          <w:rFonts w:ascii="Arial" w:hAnsi="Arial" w:cs="Arial"/>
+          <w:sz w:val="20"/>
+        </w:rPr>
+        <w:t xml:space="preserve"> will recruit four local</w:t>
+      </w:r>
+      <w:r>
+        <w:rPr>
+          <w:rFonts w:ascii="Arial" w:hAnsi="Arial" w:cs="Arial"/>
+          <w:sz w:val="20"/>
+        </w:rPr>
+        <w:t xml:space="preserve"> field workers to go into schools to </w:t>
+      </w:r>
+      <w:r>
+        <w:rPr>
+          <w:rFonts w:ascii="Arial" w:hAnsi="Arial" w:cs="Arial"/>
+          <w:sz w:val="20"/>
+        </w:rPr>
+        <w:t>carry out the questionnaire in pairs. Both members of these pairs will then</w:t>
+      </w:r>
+      <w:r>
+        <w:rPr>
+          <w:rFonts w:ascii="Arial" w:hAnsi="Arial" w:cs="Arial"/>
+          <w:sz w:val="20"/>
+        </w:rPr>
+        <w:t xml:space="preserve"> independently input their results into the software Epi Info, provided freely by the CDC, with any discrepancies further resolved to ensure accuracy of the survey. Once a first draft of the questionnaire is created we will test this in Accra, to resolve any intial difficulties, before rolling out to all three of the study areas.</w:t>
       </w:r>
       <w:bookmarkStart w:id="0" w:name="_GoBack"/>
       <w:bookmarkEnd w:id="0"/>
       <w:r>
         <w:rPr>
-          <w:sz w:val="24"/>
+          <w:rFonts w:ascii="Arial" w:hAnsi="Arial" w:cs="Arial"/>
+          <w:sz w:val="20"/>
+        </w:rPr>
+        <w:t xml:space="preserve">   </w:t>
+      </w:r>
+      <w:r>
+        <w:rPr>
+          <w:rFonts w:ascii="Arial" w:hAnsi="Arial" w:cs="Arial"/>
+          <w:sz w:val="20"/>
+        </w:rPr>
+        <w:t xml:space="preserve">   </w:t>
+      </w:r>
+      <w:r>
+        <w:rPr>
+          <w:rFonts w:ascii="Arial" w:hAnsi="Arial" w:cs="Arial"/>
+          <w:sz w:val="20"/>
+        </w:rPr>
+        <w:t xml:space="preserve"> </w:t>
+      </w:r>
+      <w:r>
+        <w:rPr>
+          <w:rFonts w:ascii="Arial" w:hAnsi="Arial" w:cs="Arial"/>
+          <w:sz w:val="20"/>
         </w:rPr>
         <w:t xml:space="preserve">  </w:t>
       </w:r>

</xml_diff>

<commit_message>
improved co-i for janetta
</commit_message>
<xml_diff>
--- a/co-I_for_malaria.docx
+++ b/co-I_for_malaria.docx
@@ -75,7 +75,23 @@
           <w:rFonts w:ascii="Arial" w:hAnsi="Arial" w:cs="Arial"/>
           <w:sz w:val="20"/>
         </w:rPr>
-        <w:t xml:space="preserve"> among adolescents within Ghana. As a social scientist working in the department of social and behavioural sciences at the University of Ghana, I, along with my frequent collaborator Professor Adongo also in the department, have </w:t>
+        <w:t xml:space="preserve"> among adolescents within Ghana. As a social scientist working in the department of social and behavioural sciences at the University of Ghana, I, along with my frequent collaborator Professor </w:t>
+      </w:r>
+      <w:proofErr w:type="spellStart"/>
+      <w:r>
+        <w:rPr>
+          <w:rFonts w:ascii="Arial" w:hAnsi="Arial" w:cs="Arial"/>
+          <w:sz w:val="20"/>
+        </w:rPr>
+        <w:t>Adongo</w:t>
+      </w:r>
+      <w:proofErr w:type="spellEnd"/>
+      <w:r>
+        <w:rPr>
+          <w:rFonts w:ascii="Arial" w:hAnsi="Arial" w:cs="Arial"/>
+          <w:sz w:val="20"/>
+        </w:rPr>
+        <w:t xml:space="preserve"> also in the department, have </w:t>
       </w:r>
       <w:r>
         <w:rPr>
@@ -202,7 +218,39 @@
           <w:rFonts w:ascii="Arial" w:hAnsi="Arial" w:cs="Arial"/>
           <w:sz w:val="20"/>
         </w:rPr>
-        <w:t xml:space="preserve">s among this population, asking if they own, or their family owns, a bednet, if they use said bednet or whether they would use one were they to be given one. </w:t>
+        <w:t xml:space="preserve">s among this population, asking if they own, or their family owns, a </w:t>
+      </w:r>
+      <w:proofErr w:type="spellStart"/>
+      <w:r>
+        <w:rPr>
+          <w:rFonts w:ascii="Arial" w:hAnsi="Arial" w:cs="Arial"/>
+          <w:sz w:val="20"/>
+        </w:rPr>
+        <w:t>bednet</w:t>
+      </w:r>
+      <w:proofErr w:type="spellEnd"/>
+      <w:r>
+        <w:rPr>
+          <w:rFonts w:ascii="Arial" w:hAnsi="Arial" w:cs="Arial"/>
+          <w:sz w:val="20"/>
+        </w:rPr>
+        <w:t xml:space="preserve">, if they use said </w:t>
+      </w:r>
+      <w:proofErr w:type="spellStart"/>
+      <w:r>
+        <w:rPr>
+          <w:rFonts w:ascii="Arial" w:hAnsi="Arial" w:cs="Arial"/>
+          <w:sz w:val="20"/>
+        </w:rPr>
+        <w:t>bednet</w:t>
+      </w:r>
+      <w:proofErr w:type="spellEnd"/>
+      <w:r>
+        <w:rPr>
+          <w:rFonts w:ascii="Arial" w:hAnsi="Arial" w:cs="Arial"/>
+          <w:sz w:val="20"/>
+        </w:rPr>
+        <w:t xml:space="preserve"> or whether they would use one were they to be given one. </w:t>
       </w:r>
       <w:r>
         <w:rPr>
@@ -223,21 +271,14 @@
           <w:rFonts w:ascii="Arial" w:hAnsi="Arial" w:cs="Arial"/>
           <w:sz w:val="20"/>
         </w:rPr>
-        <w:t xml:space="preserve">, in order to </w:t>
-      </w:r>
-      <w:r>
-        <w:rPr>
-          <w:rFonts w:ascii="Arial" w:hAnsi="Arial" w:cs="Arial"/>
-          <w:sz w:val="20"/>
-        </w:rPr>
-        <w:t xml:space="preserve">gauge their </w:t>
-      </w:r>
-      <w:r>
-        <w:rPr>
-          <w:rFonts w:ascii="Arial" w:hAnsi="Arial" w:cs="Arial"/>
-          <w:sz w:val="20"/>
-        </w:rPr>
-        <w:t>desire for further malaria prevention.</w:t>
+        <w:t>, to gauge if other prevention methods could be used in conjunction with LLINs</w:t>
+      </w:r>
+      <w:r>
+        <w:rPr>
+          <w:rFonts w:ascii="Arial" w:hAnsi="Arial" w:cs="Arial"/>
+          <w:sz w:val="20"/>
+        </w:rPr>
+        <w:t>.</w:t>
       </w:r>
     </w:p>
     <w:p>
@@ -294,39 +335,46 @@
           <w:rFonts w:ascii="Arial" w:hAnsi="Arial" w:cs="Arial"/>
           <w:sz w:val="20"/>
         </w:rPr>
-        <w:t xml:space="preserve"> independently input their results into the software Epi Info, provided freely by the CDC, with any discrepancies further resolved to ensure accuracy of the survey. Once a first draft of the questionnaire is created we will test this in Accra, to resolve any intial difficulties, before rolling out to all three of the study areas.</w:t>
+        <w:t xml:space="preserve"> independently input their results into the software Epi Info, provided freely by the CDC, with any discrepancies further resolved to ensure accuracy of the survey. Once a first draft of the questionnaire is created we will test this in Accra, to resolve any </w:t>
+      </w:r>
+      <w:r>
+        <w:rPr>
+          <w:rFonts w:ascii="Arial" w:hAnsi="Arial" w:cs="Arial"/>
+          <w:sz w:val="20"/>
+        </w:rPr>
+        <w:t>initial</w:t>
+      </w:r>
+      <w:r>
+        <w:rPr>
+          <w:rFonts w:ascii="Arial" w:hAnsi="Arial" w:cs="Arial"/>
+          <w:sz w:val="20"/>
+        </w:rPr>
+        <w:t xml:space="preserve"> difficulties, before rolling out to all three of the study areas.   </w:t>
+      </w:r>
+      <w:r>
+        <w:rPr>
+          <w:rFonts w:ascii="Arial" w:hAnsi="Arial" w:cs="Arial"/>
+          <w:sz w:val="20"/>
+        </w:rPr>
+        <w:t xml:space="preserve">   </w:t>
+      </w:r>
+      <w:r>
+        <w:rPr>
+          <w:rFonts w:ascii="Arial" w:hAnsi="Arial" w:cs="Arial"/>
+          <w:sz w:val="20"/>
+        </w:rPr>
+        <w:t xml:space="preserve"> </w:t>
+      </w:r>
+      <w:r>
+        <w:rPr>
+          <w:rFonts w:ascii="Arial" w:hAnsi="Arial" w:cs="Arial"/>
+          <w:sz w:val="20"/>
+        </w:rPr>
+        <w:t xml:space="preserve">  </w:t>
       </w:r>
       <w:bookmarkStart w:id="0" w:name="_GoBack"/>
-      <w:bookmarkEnd w:id="0"/>
-      <w:r>
-        <w:rPr>
-          <w:rFonts w:ascii="Arial" w:hAnsi="Arial" w:cs="Arial"/>
-          <w:sz w:val="20"/>
-        </w:rPr>
-        <w:t xml:space="preserve">   </w:t>
-      </w:r>
-      <w:r>
-        <w:rPr>
-          <w:rFonts w:ascii="Arial" w:hAnsi="Arial" w:cs="Arial"/>
-          <w:sz w:val="20"/>
-        </w:rPr>
-        <w:t xml:space="preserve">   </w:t>
-      </w:r>
-      <w:r>
-        <w:rPr>
-          <w:rFonts w:ascii="Arial" w:hAnsi="Arial" w:cs="Arial"/>
-          <w:sz w:val="20"/>
-        </w:rPr>
-        <w:t xml:space="preserve"> </w:t>
-      </w:r>
-      <w:r>
-        <w:rPr>
-          <w:rFonts w:ascii="Arial" w:hAnsi="Arial" w:cs="Arial"/>
-          <w:sz w:val="20"/>
-        </w:rPr>
-        <w:t xml:space="preserve">  </w:t>
-      </w:r>
     </w:p>
+    <w:bookmarkEnd w:id="0"/>
     <w:p>
       <w:pPr>
         <w:rPr>

</xml_diff>